<commit_message>
Added latest Babbit doc.
</commit_message>
<xml_diff>
--- a/AntiRats2/FinalDrafts/Babbitt.docx
+++ b/AntiRats2/FinalDrafts/Babbitt.docx
@@ -5474,114 +5474,17 @@
           <w:sz w:val="24"/>
           <w:szCs w:val="24"/>
         </w:rPr>
-        <w:t>, 253. Babbitt’s emphasis on action over fine theory makes his contempt for the Russian novelist Fyodor Dostoyevsky, the focus of a different chap</w:t>
-      </w:r>
-      <w:r>
-        <w:rPr>
-          <w:sz w:val="24"/>
-          <w:szCs w:val="24"/>
-        </w:rPr>
-        <w:t>ter in this volume,</w:t>
-      </w:r>
-      <w:r>
-        <w:rPr>
-          <w:sz w:val="24"/>
-          <w:szCs w:val="24"/>
-        </w:rPr>
-        <w:t xml:space="preserve"> </w:t>
-      </w:r>
-      <w:r>
-        <w:rPr>
-          <w:sz w:val="24"/>
-          <w:szCs w:val="24"/>
-        </w:rPr>
-        <w:t>perplexing</w:t>
-      </w:r>
-      <w:r>
-        <w:rPr>
-          <w:sz w:val="24"/>
-          <w:szCs w:val="24"/>
-        </w:rPr>
-        <w:t xml:space="preserve">. In </w:t>
-      </w:r>
-      <w:r>
-        <w:rPr>
-          <w:i/>
-          <w:sz w:val="24"/>
-          <w:szCs w:val="24"/>
-        </w:rPr>
-        <w:t>The Brothers Karamazov</w:t>
-      </w:r>
-      <w:r>
-        <w:rPr>
-          <w:sz w:val="24"/>
-          <w:szCs w:val="24"/>
-        </w:rPr>
-        <w:t xml:space="preserve">, for example, </w:t>
-      </w:r>
-      <w:proofErr w:type="spellStart"/>
-      <w:r>
-        <w:rPr>
-          <w:sz w:val="24"/>
-          <w:szCs w:val="24"/>
-        </w:rPr>
-        <w:t>Alyosha’s</w:t>
-      </w:r>
-      <w:proofErr w:type="spellEnd"/>
-      <w:r>
-        <w:rPr>
-          <w:sz w:val="24"/>
-          <w:szCs w:val="24"/>
-        </w:rPr>
-        <w:t xml:space="preserve"> humble approach to willing the good where he is, contrasted with Ivan’s murderous </w:t>
-      </w:r>
-      <w:r>
-        <w:rPr>
-          <w:sz w:val="24"/>
-          <w:szCs w:val="24"/>
-        </w:rPr>
-        <w:t xml:space="preserve">“Euclidean” </w:t>
+        <w:t xml:space="preserve">, </w:t>
+      </w:r>
+      <w:r>
+        <w:rPr>
+          <w:sz w:val="24"/>
+          <w:szCs w:val="24"/>
+        </w:rPr>
+        <w:t>253.</w:t>
       </w:r>
       <w:bookmarkStart w:id="0" w:name="_GoBack"/>
       <w:bookmarkEnd w:id="0"/>
-      <w:r>
-        <w:rPr>
-          <w:sz w:val="24"/>
-          <w:szCs w:val="24"/>
-        </w:rPr>
-        <w:t xml:space="preserve">solidarity with suffering </w:t>
-      </w:r>
-      <w:proofErr w:type="gramStart"/>
-      <w:r>
-        <w:rPr>
-          <w:sz w:val="24"/>
-          <w:szCs w:val="24"/>
-        </w:rPr>
-        <w:t>humanity,</w:t>
-      </w:r>
-      <w:proofErr w:type="gramEnd"/>
-      <w:r>
-        <w:rPr>
-          <w:sz w:val="24"/>
-          <w:szCs w:val="24"/>
-        </w:rPr>
-        <w:t xml:space="preserve"> is an imaginative depiction of just what Babbitt thinks most true about the ethical life! Instead of finding an ally, Babbitt dismissed Dostoyevsky as a romantic, largely because Sonya in </w:t>
-      </w:r>
-      <w:r>
-        <w:rPr>
-          <w:i/>
-          <w:sz w:val="24"/>
-          <w:szCs w:val="24"/>
-        </w:rPr>
-        <w:t xml:space="preserve">Crime and Punishment </w:t>
-      </w:r>
-      <w:r>
-        <w:rPr>
-          <w:sz w:val="24"/>
-          <w:szCs w:val="24"/>
-        </w:rPr>
-        <w:t>seemed to him the stereotypical “hooker with a heart of gold.”</w:t>
-      </w:r>
     </w:p>
   </w:endnote>
   <w:endnote w:id="61">
@@ -5769,7 +5672,7 @@
           <w:rPr>
             <w:noProof/>
           </w:rPr>
-          <w:t>23</w:t>
+          <w:t>22</w:t>
         </w:r>
         <w:r>
           <w:rPr>
@@ -6618,7 +6521,7 @@
 </file>
 
 <file path=customXml/itemProps1.xml><?xml version="1.0" encoding="utf-8"?>
-<ds:datastoreItem xmlns:ds="http://schemas.openxmlformats.org/officeDocument/2006/customXml" ds:itemID="{3F4119F7-9EE3-4AEE-8A1B-FB639C2E0B3F}">
+<ds:datastoreItem xmlns:ds="http://schemas.openxmlformats.org/officeDocument/2006/customXml" ds:itemID="{960E030C-DC50-4C1E-8FBD-A1314F00AB49}">
   <ds:schemaRefs>
     <ds:schemaRef ds:uri="http://schemas.openxmlformats.org/officeDocument/2006/bibliography"/>
   </ds:schemaRefs>

</xml_diff>